<commit_message>
Reporte final, liberacion academica y decente, y comisiones para generar su pdf, listo.
</commit_message>
<xml_diff>
--- a/PlugginPDF2/docx/6840aee633eec_01_REPORTE_FINAL_REV.0_AGO_DIC_2023.docx
+++ b/PlugginPDF2/docx/6840aee633eec_01_REPORTE_FINAL_REV.0_AGO_DIC_2023.docx
@@ -54,7 +54,7 @@
           <w:sz w:val="20"/>
           <w:szCs w:val="20"/>
         </w:rPr>
-        <w:t>DEPARTAMENTO DE: __</w:t>
+        <w:t xml:space="preserve">DEPARTAMENTO DE: </w:t>
       </w:r>
       <w:r>
         <w:rPr>
@@ -65,17 +65,7 @@
           <w:szCs w:val="20"/>
           <w:u w:val="single"/>
         </w:rPr>
-        <w:t>[Resumen.departamento]</w:t>
-      </w:r>
-      <w:r>
-        <w:rPr>
-          <w:rFonts w:ascii="Arial" w:hAnsi="Arial" w:cs="Arial"/>
-          <w:b w:val="0"/>
-          <w:color w:val="auto"/>
-          <w:sz w:val="20"/>
-          <w:szCs w:val="20"/>
-        </w:rPr>
-        <w:t>____________</w:t>
+        <w:t>[departamento]</w:t>
       </w:r>
     </w:p>
     <w:p>
@@ -99,7 +89,7 @@
           <w:sz w:val="20"/>
           <w:szCs w:val="20"/>
         </w:rPr>
-        <w:t>REPORTE FINAL DEL SEMESTRE: _</w:t>
+        <w:t xml:space="preserve">REPORTE FINAL DEL SEMESTRE: </w:t>
       </w:r>
       <w:r>
         <w:rPr>
@@ -108,12 +98,11 @@
           <w:color w:val="auto"/>
           <w:sz w:val="20"/>
           <w:szCs w:val="20"/>
-        </w:rPr>
-        <w:t>__</w:t>
-      </w:r>
-      <w:r>
-        <w:t xml:space="preserve"> </w:t>
-      </w:r>
+          <w:u w:val="single"/>
+        </w:rPr>
+        <w:t>[</w:t>
+      </w:r>
+      <w:proofErr w:type="spellStart"/>
       <w:r>
         <w:rPr>
           <w:rFonts w:ascii="Arial" w:hAnsi="Arial" w:cs="Arial"/>
@@ -121,9 +110,11 @@
           <w:color w:val="auto"/>
           <w:sz w:val="20"/>
           <w:szCs w:val="20"/>
-        </w:rPr>
-        <w:t>[</w:t>
-      </w:r>
+          <w:u w:val="single"/>
+        </w:rPr>
+        <w:t>periodo_nombre</w:t>
+      </w:r>
+      <w:proofErr w:type="spellEnd"/>
       <w:r>
         <w:rPr>
           <w:rFonts w:ascii="Arial" w:hAnsi="Arial" w:cs="Arial"/>
@@ -131,28 +122,9 @@
           <w:color w:val="auto"/>
           <w:sz w:val="20"/>
           <w:szCs w:val="20"/>
-        </w:rPr>
-        <w:t>resumen.periodo]</w:t>
-      </w:r>
-      <w:r>
-        <w:rPr>
-          <w:rFonts w:ascii="Arial" w:hAnsi="Arial" w:cs="Arial"/>
-          <w:b w:val="0"/>
-          <w:color w:val="auto"/>
-          <w:sz w:val="20"/>
-          <w:szCs w:val="20"/>
-        </w:rPr>
-        <w:t>___</w:t>
-      </w:r>
-      <w:r>
-        <w:rPr>
-          <w:rFonts w:ascii="Arial" w:hAnsi="Arial" w:cs="Arial"/>
-          <w:b w:val="0"/>
-          <w:color w:val="auto"/>
-          <w:sz w:val="20"/>
-          <w:szCs w:val="20"/>
-        </w:rPr>
-        <w:t xml:space="preserve"> </w:t>
+          <w:u w:val="single"/>
+        </w:rPr>
+        <w:t>]</w:t>
       </w:r>
     </w:p>
     <w:p>
@@ -168,7 +140,7 @@
           <w:sz w:val="20"/>
           <w:szCs w:val="20"/>
         </w:rPr>
-        <w:t>PERIODO: _</w:t>
+        <w:t xml:space="preserve">PERIODO: </w:t>
       </w:r>
       <w:r>
         <w:rPr>
@@ -177,9 +149,11 @@
           <w:color w:val="auto"/>
           <w:sz w:val="20"/>
           <w:szCs w:val="20"/>
-        </w:rPr>
-        <w:t xml:space="preserve">___    </w:t>
-      </w:r>
+          <w:u w:val="single"/>
+        </w:rPr>
+        <w:t>[</w:t>
+      </w:r>
+      <w:proofErr w:type="spellStart"/>
       <w:r>
         <w:rPr>
           <w:rFonts w:ascii="Arial" w:hAnsi="Arial" w:cs="Arial"/>
@@ -187,9 +161,11 @@
           <w:color w:val="auto"/>
           <w:sz w:val="20"/>
           <w:szCs w:val="20"/>
-        </w:rPr>
-        <w:t>AL _</w:t>
-      </w:r>
+          <w:u w:val="single"/>
+        </w:rPr>
+        <w:t>periodo_inicio</w:t>
+      </w:r>
+      <w:proofErr w:type="spellEnd"/>
       <w:r>
         <w:rPr>
           <w:rFonts w:ascii="Arial" w:hAnsi="Arial" w:cs="Arial"/>
@@ -197,8 +173,61 @@
           <w:color w:val="auto"/>
           <w:sz w:val="20"/>
           <w:szCs w:val="20"/>
-        </w:rPr>
-        <w:t xml:space="preserve">___ </w:t>
+          <w:u w:val="single"/>
+        </w:rPr>
+        <w:t>]</w:t>
+      </w:r>
+      <w:r>
+        <w:rPr>
+          <w:rFonts w:ascii="Arial" w:hAnsi="Arial" w:cs="Arial"/>
+          <w:b w:val="0"/>
+          <w:color w:val="auto"/>
+          <w:sz w:val="20"/>
+          <w:szCs w:val="20"/>
+        </w:rPr>
+        <w:t xml:space="preserve">   </w:t>
+      </w:r>
+      <w:r>
+        <w:rPr>
+          <w:rFonts w:ascii="Arial" w:hAnsi="Arial" w:cs="Arial"/>
+          <w:b w:val="0"/>
+          <w:color w:val="auto"/>
+          <w:sz w:val="20"/>
+          <w:szCs w:val="20"/>
+        </w:rPr>
+        <w:t xml:space="preserve">AL </w:t>
+      </w:r>
+      <w:r>
+        <w:rPr>
+          <w:rFonts w:ascii="Arial" w:hAnsi="Arial" w:cs="Arial"/>
+          <w:b w:val="0"/>
+          <w:color w:val="auto"/>
+          <w:sz w:val="20"/>
+          <w:szCs w:val="20"/>
+        </w:rPr>
+        <w:t>[</w:t>
+      </w:r>
+      <w:proofErr w:type="spellStart"/>
+      <w:r>
+        <w:rPr>
+          <w:rFonts w:ascii="Arial" w:hAnsi="Arial" w:cs="Arial"/>
+          <w:b w:val="0"/>
+          <w:color w:val="auto"/>
+          <w:sz w:val="20"/>
+          <w:szCs w:val="20"/>
+        </w:rPr>
+        <w:t>periodo_fin</w:t>
+      </w:r>
+      <w:proofErr w:type="spellEnd"/>
+      <w:r>
+        <w:rPr>
+          <w:rFonts w:ascii="Arial" w:hAnsi="Arial" w:cs="Arial"/>
+          <w:b w:val="0"/>
+          <w:color w:val="auto"/>
+          <w:sz w:val="20"/>
+          <w:szCs w:val="20"/>
+        </w:rPr>
+        <w:t>]</w:t>
       </w:r>
     </w:p>
     <w:p>
@@ -219,6 +248,9 @@
       <w:pPr>
         <w:pStyle w:val="Subttulo"/>
         <w:jc w:val="both"/>
+        <w:rPr>
+          <w:u w:val="single"/>
+        </w:rPr>
       </w:pPr>
       <w:r>
         <w:rPr>
@@ -240,7 +272,7 @@
           <w:sz w:val="20"/>
           <w:szCs w:val="20"/>
         </w:rPr>
-        <w:t>): _</w:t>
+        <w:t xml:space="preserve">): </w:t>
       </w:r>
       <w:r>
         <w:rPr>
@@ -250,12 +282,11 @@
           <w:color w:val="auto"/>
           <w:sz w:val="20"/>
           <w:szCs w:val="20"/>
-        </w:rPr>
-        <w:t>__</w:t>
-      </w:r>
-      <w:r>
-        <w:t xml:space="preserve"> </w:t>
-      </w:r>
+          <w:u w:val="single"/>
+        </w:rPr>
+        <w:t>[</w:t>
+      </w:r>
+      <w:proofErr w:type="spellStart"/>
       <w:r>
         <w:rPr>
           <w:rFonts w:ascii="Arial" w:hAnsi="Arial" w:cs="Arial"/>
@@ -264,9 +295,11 @@
           <w:color w:val="auto"/>
           <w:sz w:val="20"/>
           <w:szCs w:val="20"/>
-        </w:rPr>
-        <w:t xml:space="preserve">[maestro_nombre] </w:t>
-      </w:r>
+          <w:u w:val="single"/>
+        </w:rPr>
+        <w:t>nombre_completo_maestro</w:t>
+      </w:r>
+      <w:proofErr w:type="spellEnd"/>
       <w:r>
         <w:rPr>
           <w:rFonts w:ascii="Arial" w:hAnsi="Arial" w:cs="Arial"/>
@@ -275,8 +308,9 @@
           <w:color w:val="auto"/>
           <w:sz w:val="20"/>
           <w:szCs w:val="20"/>
-        </w:rPr>
-        <w:t>___</w:t>
+          <w:u w:val="single"/>
+        </w:rPr>
+        <w:t>]</w:t>
       </w:r>
     </w:p>
     <w:p>
@@ -322,7 +356,7 @@
           <w:szCs w:val="20"/>
           <w:u w:val="single"/>
         </w:rPr>
-        <w:t xml:space="preserve">  </w:t>
+        <w:t xml:space="preserve">    </w:t>
       </w:r>
       <w:r>
         <w:rPr>
@@ -336,6 +370,7 @@
         </w:rPr>
         <w:t>[</w:t>
       </w:r>
+      <w:proofErr w:type="spellStart"/>
       <w:r>
         <w:rPr>
           <w:rFonts w:ascii="Arial" w:hAnsi="Arial" w:cs="Arial"/>
@@ -346,8 +381,9 @@
           <w:szCs w:val="20"/>
           <w:u w:val="single"/>
         </w:rPr>
-        <w:t>resumen.</w:t>
-      </w:r>
+        <w:t>numero_grupos_atendidos</w:t>
+      </w:r>
+      <w:proofErr w:type="spellEnd"/>
       <w:r>
         <w:rPr>
           <w:rFonts w:ascii="Arial" w:hAnsi="Arial" w:cs="Arial"/>
@@ -358,7 +394,7 @@
           <w:szCs w:val="20"/>
           <w:u w:val="single"/>
         </w:rPr>
-        <w:t>total_asignaturas</w:t>
+        <w:t>]</w:t>
       </w:r>
       <w:r>
         <w:rPr>
@@ -370,7 +406,29 @@
           <w:szCs w:val="20"/>
           <w:u w:val="single"/>
         </w:rPr>
-        <w:t>]</w:t>
+        <w:t xml:space="preserve">   </w:t>
+      </w:r>
+      <w:r>
+        <w:rPr>
+          <w:rFonts w:ascii="Arial" w:hAnsi="Arial" w:cs="Arial"/>
+          <w:b w:val="0"/>
+          <w:bCs w:val="0"/>
+          <w:color w:val="auto"/>
+          <w:sz w:val="20"/>
+          <w:szCs w:val="20"/>
+        </w:rPr>
+        <w:t xml:space="preserve">    </w:t>
+      </w:r>
+      <w:r>
+        <w:rPr>
+          <w:rFonts w:ascii="Arial" w:hAnsi="Arial" w:cs="Arial"/>
+          <w:b w:val="0"/>
+          <w:bCs w:val="0"/>
+          <w:color w:val="auto"/>
+          <w:sz w:val="20"/>
+          <w:szCs w:val="20"/>
+        </w:rPr>
+        <w:t>No. DE ESTUDIANTES ATENDIDOS:</w:t>
       </w:r>
       <w:r>
         <w:rPr>
@@ -382,18 +440,7 @@
           <w:szCs w:val="20"/>
           <w:u w:val="single"/>
         </w:rPr>
-        <w:t xml:space="preserve"> </w:t>
-      </w:r>
-      <w:r>
-        <w:rPr>
-          <w:rFonts w:ascii="Arial" w:hAnsi="Arial" w:cs="Arial"/>
-          <w:b w:val="0"/>
-          <w:bCs w:val="0"/>
-          <w:color w:val="auto"/>
-          <w:sz w:val="20"/>
-          <w:szCs w:val="20"/>
-        </w:rPr>
-        <w:t>No. DE ESTUDIANTES ATENDIDOS:</w:t>
+        <w:t xml:space="preserve">    </w:t>
       </w:r>
       <w:r>
         <w:rPr>
@@ -405,8 +452,9 @@
           <w:szCs w:val="20"/>
           <w:u w:val="single"/>
         </w:rPr>
-        <w:t xml:space="preserve">    </w:t>
-      </w:r>
+        <w:t>[</w:t>
+      </w:r>
+      <w:proofErr w:type="spellStart"/>
       <w:r>
         <w:rPr>
           <w:rFonts w:ascii="Arial" w:hAnsi="Arial" w:cs="Arial"/>
@@ -417,8 +465,9 @@
           <w:szCs w:val="20"/>
           <w:u w:val="single"/>
         </w:rPr>
-        <w:t>[resumen.total_alumnos]</w:t>
-      </w:r>
+        <w:t>numero_estudiantes</w:t>
+      </w:r>
+      <w:proofErr w:type="spellEnd"/>
       <w:r>
         <w:rPr>
           <w:rFonts w:ascii="Arial" w:hAnsi="Arial" w:cs="Arial"/>
@@ -429,19 +478,7 @@
           <w:szCs w:val="20"/>
           <w:u w:val="single"/>
         </w:rPr>
-        <w:tab/>
-      </w:r>
-      <w:r>
-        <w:rPr>
-          <w:rFonts w:ascii="Arial" w:hAnsi="Arial" w:cs="Arial"/>
-          <w:b w:val="0"/>
-          <w:bCs w:val="0"/>
-          <w:color w:val="auto"/>
-          <w:sz w:val="20"/>
-          <w:szCs w:val="20"/>
-          <w:u w:val="single"/>
-        </w:rPr>
-        <w:tab/>
+        <w:t>]</w:t>
       </w:r>
     </w:p>
     <w:p>
@@ -455,6 +492,7 @@
           <w:color w:val="auto"/>
           <w:sz w:val="20"/>
           <w:szCs w:val="20"/>
+          <w:u w:val="single"/>
         </w:rPr>
       </w:pPr>
       <w:r>
@@ -477,7 +515,7 @@
           <w:sz w:val="20"/>
           <w:szCs w:val="20"/>
         </w:rPr>
-        <w:t>DIFERENTES: _</w:t>
+        <w:t xml:space="preserve">DIFERENTES: </w:t>
       </w:r>
       <w:r>
         <w:rPr>
@@ -487,9 +525,11 @@
           <w:color w:val="auto"/>
           <w:sz w:val="20"/>
           <w:szCs w:val="20"/>
-        </w:rPr>
-        <w:t>___</w:t>
-      </w:r>
+          <w:u w:val="single"/>
+        </w:rPr>
+        <w:t>[</w:t>
+      </w:r>
+      <w:proofErr w:type="spellStart"/>
       <w:r>
         <w:rPr>
           <w:rFonts w:ascii="Arial" w:hAnsi="Arial" w:cs="Arial"/>
@@ -498,9 +538,11 @@
           <w:color w:val="auto"/>
           <w:sz w:val="20"/>
           <w:szCs w:val="20"/>
-        </w:rPr>
-        <w:t>[resumen.total_asignaturas]</w:t>
-      </w:r>
+          <w:u w:val="single"/>
+        </w:rPr>
+        <w:t>numero_asignaturas_diferentes</w:t>
+      </w:r>
+      <w:proofErr w:type="spellEnd"/>
       <w:r>
         <w:rPr>
           <w:rFonts w:ascii="Arial" w:hAnsi="Arial" w:cs="Arial"/>
@@ -509,8 +551,9 @@
           <w:color w:val="auto"/>
           <w:sz w:val="20"/>
           <w:szCs w:val="20"/>
-        </w:rPr>
-        <w:t>_____</w:t>
+          <w:u w:val="single"/>
+        </w:rPr>
+        <w:t>]</w:t>
       </w:r>
     </w:p>
     <w:p>
@@ -1161,18 +1204,48 @@
                 <w:color w:val="auto"/>
                 <w:sz w:val="20"/>
                 <w:szCs w:val="20"/>
-              </w:rPr>
-            </w:pPr>
-            <w:r>
-              <w:rPr>
-                <w:rFonts w:ascii="Arial" w:hAnsi="Arial" w:cs="Arial"/>
-                <w:b w:val="0"/>
-                <w:bCs w:val="0"/>
-                <w:color w:val="auto"/>
-                <w:sz w:val="20"/>
-                <w:szCs w:val="20"/>
-              </w:rPr>
-              <w:t>[asignaturas.informacionbasica;block=begin]</w:t>
+                <w:lang w:val="en-US"/>
+              </w:rPr>
+            </w:pPr>
+            <w:r>
+              <w:rPr>
+                <w:rFonts w:ascii="Arial" w:hAnsi="Arial" w:cs="Arial"/>
+                <w:b w:val="0"/>
+                <w:bCs w:val="0"/>
+                <w:color w:val="auto"/>
+                <w:sz w:val="20"/>
+                <w:szCs w:val="20"/>
+                <w:lang w:val="en-US"/>
+              </w:rPr>
+              <w:t>[</w:t>
+            </w:r>
+            <w:proofErr w:type="spellStart"/>
+            <w:proofErr w:type="gramStart"/>
+            <w:r>
+              <w:rPr>
+                <w:rFonts w:ascii="Arial" w:hAnsi="Arial" w:cs="Arial"/>
+                <w:b w:val="0"/>
+                <w:bCs w:val="0"/>
+                <w:color w:val="auto"/>
+                <w:sz w:val="20"/>
+                <w:szCs w:val="20"/>
+                <w:lang w:val="en-US"/>
+              </w:rPr>
+              <w:t>asignatura;block</w:t>
+            </w:r>
+            <w:proofErr w:type="spellEnd"/>
+            <w:proofErr w:type="gramEnd"/>
+            <w:r>
+              <w:rPr>
+                <w:rFonts w:ascii="Arial" w:hAnsi="Arial" w:cs="Arial"/>
+                <w:b w:val="0"/>
+                <w:bCs w:val="0"/>
+                <w:color w:val="auto"/>
+                <w:sz w:val="20"/>
+                <w:szCs w:val="20"/>
+                <w:lang w:val="en-US"/>
+              </w:rPr>
+              <w:t>=begin]</w:t>
             </w:r>
           </w:p>
           <w:p>
@@ -1186,18 +1259,60 @@
                 <w:color w:val="auto"/>
                 <w:sz w:val="20"/>
                 <w:szCs w:val="20"/>
-              </w:rPr>
-            </w:pPr>
-            <w:r>
-              <w:rPr>
-                <w:rFonts w:ascii="Arial" w:hAnsi="Arial" w:cs="Arial"/>
-                <w:b w:val="0"/>
-                <w:bCs w:val="0"/>
-                <w:color w:val="auto"/>
-                <w:sz w:val="20"/>
-                <w:szCs w:val="20"/>
-              </w:rPr>
-              <w:t>[asignaturas.informacionbasica.nombre]</w:t>
+                <w:lang w:val="en-US"/>
+              </w:rPr>
+            </w:pPr>
+            <w:r>
+              <w:rPr>
+                <w:rFonts w:ascii="Arial" w:hAnsi="Arial" w:cs="Arial"/>
+                <w:b w:val="0"/>
+                <w:bCs w:val="0"/>
+                <w:color w:val="auto"/>
+                <w:sz w:val="20"/>
+                <w:szCs w:val="20"/>
+                <w:lang w:val="en-US"/>
+              </w:rPr>
+              <w:t>[</w:t>
+            </w:r>
+            <w:proofErr w:type="spellStart"/>
+            <w:proofErr w:type="gramStart"/>
+            <w:r>
+              <w:rPr>
+                <w:rFonts w:ascii="Arial" w:hAnsi="Arial" w:cs="Arial"/>
+                <w:b w:val="0"/>
+                <w:bCs w:val="0"/>
+                <w:color w:val="auto"/>
+                <w:sz w:val="20"/>
+                <w:szCs w:val="20"/>
+                <w:lang w:val="en-US"/>
+              </w:rPr>
+              <w:t>asignatura.nombre</w:t>
+            </w:r>
+            <w:proofErr w:type="gramEnd"/>
+            <w:r>
+              <w:rPr>
+                <w:rFonts w:ascii="Arial" w:hAnsi="Arial" w:cs="Arial"/>
+                <w:b w:val="0"/>
+                <w:bCs w:val="0"/>
+                <w:color w:val="auto"/>
+                <w:sz w:val="20"/>
+                <w:szCs w:val="20"/>
+                <w:lang w:val="en-US"/>
+              </w:rPr>
+              <w:t>_asignatura</w:t>
+            </w:r>
+            <w:proofErr w:type="spellEnd"/>
+            <w:r>
+              <w:rPr>
+                <w:rFonts w:ascii="Arial" w:hAnsi="Arial" w:cs="Arial"/>
+                <w:b w:val="0"/>
+                <w:bCs w:val="0"/>
+                <w:color w:val="auto"/>
+                <w:sz w:val="20"/>
+                <w:szCs w:val="20"/>
+                <w:lang w:val="en-US"/>
+              </w:rPr>
+              <w:t>]</w:t>
             </w:r>
           </w:p>
         </w:tc>
@@ -1222,20 +1337,60 @@
                 <w:color w:val="auto"/>
                 <w:sz w:val="20"/>
                 <w:szCs w:val="20"/>
-                <w:lang w:val="es-MX"/>
-              </w:rPr>
-            </w:pPr>
-            <w:r>
-              <w:rPr>
-                <w:rFonts w:ascii="Arial" w:hAnsi="Arial" w:cs="Arial"/>
-                <w:b w:val="0"/>
-                <w:bCs w:val="0"/>
-                <w:color w:val="auto"/>
-                <w:sz w:val="20"/>
-                <w:szCs w:val="20"/>
-                <w:lang w:val="es-MX"/>
-              </w:rPr>
-              <w:t>[asignaturas.informacionbasica.clave]</w:t>
+                <w:lang w:val="en-US"/>
+              </w:rPr>
+            </w:pPr>
+            <w:r>
+              <w:rPr>
+                <w:rFonts w:ascii="Arial" w:hAnsi="Arial" w:cs="Arial"/>
+                <w:b w:val="0"/>
+                <w:bCs w:val="0"/>
+                <w:color w:val="auto"/>
+                <w:sz w:val="20"/>
+                <w:szCs w:val="20"/>
+                <w:lang w:val="en-US"/>
+              </w:rPr>
+              <w:t>[</w:t>
+            </w:r>
+            <w:proofErr w:type="spellStart"/>
+            <w:proofErr w:type="gramStart"/>
+            <w:r>
+              <w:rPr>
+                <w:rFonts w:ascii="Arial" w:hAnsi="Arial" w:cs="Arial"/>
+                <w:b w:val="0"/>
+                <w:bCs w:val="0"/>
+                <w:color w:val="auto"/>
+                <w:sz w:val="20"/>
+                <w:szCs w:val="20"/>
+                <w:lang w:val="en-US"/>
+              </w:rPr>
+              <w:t>asignatura.nombre</w:t>
+            </w:r>
+            <w:proofErr w:type="gramEnd"/>
+            <w:r>
+              <w:rPr>
+                <w:rFonts w:ascii="Arial" w:hAnsi="Arial" w:cs="Arial"/>
+                <w:b w:val="0"/>
+                <w:bCs w:val="0"/>
+                <w:color w:val="auto"/>
+                <w:sz w:val="20"/>
+                <w:szCs w:val="20"/>
+                <w:lang w:val="en-US"/>
+              </w:rPr>
+              <w:t>_carrera</w:t>
+            </w:r>
+            <w:proofErr w:type="spellEnd"/>
+            <w:r>
+              <w:rPr>
+                <w:rFonts w:ascii="Arial" w:hAnsi="Arial" w:cs="Arial"/>
+                <w:b w:val="0"/>
+                <w:bCs w:val="0"/>
+                <w:color w:val="auto"/>
+                <w:sz w:val="20"/>
+                <w:szCs w:val="20"/>
+                <w:lang w:val="en-US"/>
+              </w:rPr>
+              <w:t>]</w:t>
             </w:r>
           </w:p>
         </w:tc>
@@ -1260,20 +1415,48 @@
                 <w:color w:val="auto"/>
                 <w:sz w:val="20"/>
                 <w:szCs w:val="20"/>
-                <w:lang w:val="es-MX"/>
-              </w:rPr>
-            </w:pPr>
-            <w:r>
-              <w:rPr>
-                <w:rFonts w:ascii="Arial" w:hAnsi="Arial" w:cs="Arial"/>
-                <w:b w:val="0"/>
-                <w:bCs w:val="0"/>
-                <w:color w:val="auto"/>
-                <w:sz w:val="20"/>
-                <w:szCs w:val="20"/>
-                <w:lang w:val="es-MX"/>
-              </w:rPr>
-              <w:t>[asignaturas.total_alumnos]</w:t>
+                <w:lang w:val="en-US"/>
+              </w:rPr>
+            </w:pPr>
+            <w:r>
+              <w:rPr>
+                <w:rFonts w:ascii="Arial" w:hAnsi="Arial" w:cs="Arial"/>
+                <w:b w:val="0"/>
+                <w:bCs w:val="0"/>
+                <w:color w:val="auto"/>
+                <w:sz w:val="20"/>
+                <w:szCs w:val="20"/>
+                <w:lang w:val="en-US"/>
+              </w:rPr>
+              <w:t>[</w:t>
+            </w:r>
+            <w:proofErr w:type="spellStart"/>
+            <w:proofErr w:type="gramStart"/>
+            <w:r>
+              <w:rPr>
+                <w:rFonts w:ascii="Arial" w:hAnsi="Arial" w:cs="Arial"/>
+                <w:b w:val="0"/>
+                <w:bCs w:val="0"/>
+                <w:color w:val="auto"/>
+                <w:sz w:val="20"/>
+                <w:szCs w:val="20"/>
+                <w:lang w:val="en-US"/>
+              </w:rPr>
+              <w:t>asignatura.a</w:t>
+            </w:r>
+            <w:proofErr w:type="spellEnd"/>
+            <w:proofErr w:type="gramEnd"/>
+            <w:r>
+              <w:rPr>
+                <w:rFonts w:ascii="Arial" w:hAnsi="Arial" w:cs="Arial"/>
+                <w:b w:val="0"/>
+                <w:bCs w:val="0"/>
+                <w:color w:val="auto"/>
+                <w:sz w:val="20"/>
+                <w:szCs w:val="20"/>
+                <w:lang w:val="en-US"/>
+              </w:rPr>
+              <w:t>]</w:t>
             </w:r>
           </w:p>
         </w:tc>
@@ -1298,20 +1481,48 @@
                 <w:color w:val="auto"/>
                 <w:sz w:val="20"/>
                 <w:szCs w:val="20"/>
-                <w:lang w:val="es-MX"/>
-              </w:rPr>
-            </w:pPr>
-            <w:r>
-              <w:rPr>
-                <w:rFonts w:ascii="Arial" w:hAnsi="Arial" w:cs="Arial"/>
-                <w:b w:val="0"/>
-                <w:bCs w:val="0"/>
-                <w:color w:val="auto"/>
-                <w:sz w:val="20"/>
-                <w:szCs w:val="20"/>
-                <w:lang w:val="es-MX"/>
-              </w:rPr>
-              <w:t>[asignaturas.resumen.total_aprobados_ordinario]</w:t>
+                <w:lang w:val="en-US"/>
+              </w:rPr>
+            </w:pPr>
+            <w:r>
+              <w:rPr>
+                <w:rFonts w:ascii="Arial" w:hAnsi="Arial" w:cs="Arial"/>
+                <w:b w:val="0"/>
+                <w:bCs w:val="0"/>
+                <w:color w:val="auto"/>
+                <w:sz w:val="20"/>
+                <w:szCs w:val="20"/>
+                <w:lang w:val="en-US"/>
+              </w:rPr>
+              <w:t>[</w:t>
+            </w:r>
+            <w:proofErr w:type="spellStart"/>
+            <w:proofErr w:type="gramStart"/>
+            <w:r>
+              <w:rPr>
+                <w:rFonts w:ascii="Arial" w:hAnsi="Arial" w:cs="Arial"/>
+                <w:b w:val="0"/>
+                <w:bCs w:val="0"/>
+                <w:color w:val="auto"/>
+                <w:sz w:val="20"/>
+                <w:szCs w:val="20"/>
+                <w:lang w:val="en-US"/>
+              </w:rPr>
+              <w:t>asignatura.b</w:t>
+            </w:r>
+            <w:proofErr w:type="spellEnd"/>
+            <w:proofErr w:type="gramEnd"/>
+            <w:r>
+              <w:rPr>
+                <w:rFonts w:ascii="Arial" w:hAnsi="Arial" w:cs="Arial"/>
+                <w:b w:val="0"/>
+                <w:bCs w:val="0"/>
+                <w:color w:val="auto"/>
+                <w:sz w:val="20"/>
+                <w:szCs w:val="20"/>
+                <w:lang w:val="en-US"/>
+              </w:rPr>
+              <w:t>]</w:t>
             </w:r>
           </w:p>
         </w:tc>
@@ -1336,20 +1547,46 @@
                 <w:color w:val="auto"/>
                 <w:sz w:val="20"/>
                 <w:szCs w:val="20"/>
-                <w:lang w:val="es-MX"/>
-              </w:rPr>
-            </w:pPr>
-            <w:r>
-              <w:rPr>
-                <w:rFonts w:ascii="Arial" w:hAnsi="Arial" w:cs="Arial"/>
-                <w:b w:val="0"/>
-                <w:bCs w:val="0"/>
-                <w:color w:val="auto"/>
-                <w:sz w:val="20"/>
-                <w:szCs w:val="20"/>
-                <w:lang w:val="es-MX"/>
-              </w:rPr>
-              <w:t>[asignaturas.resumen.total_aprobados_complementario]</w:t>
+                <w:lang w:val="en-US"/>
+              </w:rPr>
+            </w:pPr>
+            <w:proofErr w:type="spellStart"/>
+            <w:r>
+              <w:rPr>
+                <w:rFonts w:ascii="Arial" w:hAnsi="Arial" w:cs="Arial"/>
+                <w:b w:val="0"/>
+                <w:bCs w:val="0"/>
+                <w:color w:val="auto"/>
+                <w:sz w:val="20"/>
+                <w:szCs w:val="20"/>
+                <w:lang w:val="en-US"/>
+              </w:rPr>
+              <w:t>asignatura.b</w:t>
+            </w:r>
+            <w:r>
+              <w:rPr>
+                <w:rFonts w:ascii="Arial" w:hAnsi="Arial" w:cs="Arial"/>
+                <w:b w:val="0"/>
+                <w:bCs w:val="0"/>
+                <w:color w:val="auto"/>
+                <w:sz w:val="20"/>
+                <w:szCs w:val="20"/>
+                <w:lang w:val="en-US"/>
+              </w:rPr>
+              <w:t>co</w:t>
+            </w:r>
+            <w:proofErr w:type="spellEnd"/>
+            <w:r>
+              <w:rPr>
+                <w:rFonts w:ascii="Arial" w:hAnsi="Arial" w:cs="Arial"/>
+                <w:b w:val="0"/>
+                <w:bCs w:val="0"/>
+                <w:color w:val="auto"/>
+                <w:sz w:val="20"/>
+                <w:szCs w:val="20"/>
+                <w:lang w:val="en-US"/>
+              </w:rPr>
+              <w:t>]</w:t>
             </w:r>
           </w:p>
         </w:tc>
@@ -1374,9 +1611,47 @@
                 <w:color w:val="auto"/>
                 <w:sz w:val="20"/>
                 <w:szCs w:val="20"/>
-                <w:lang w:val="es-MX"/>
-              </w:rPr>
-            </w:pPr>
+                <w:lang w:val="en-US"/>
+              </w:rPr>
+            </w:pPr>
+            <w:r>
+              <w:rPr>
+                <w:rFonts w:ascii="Arial" w:hAnsi="Arial" w:cs="Arial"/>
+                <w:b w:val="0"/>
+                <w:bCs w:val="0"/>
+                <w:color w:val="auto"/>
+                <w:sz w:val="20"/>
+                <w:szCs w:val="20"/>
+                <w:lang w:val="en-US"/>
+              </w:rPr>
+              <w:t>[</w:t>
+            </w:r>
+            <w:proofErr w:type="spellStart"/>
+            <w:r>
+              <w:rPr>
+                <w:rFonts w:ascii="Arial" w:hAnsi="Arial" w:cs="Arial"/>
+                <w:b w:val="0"/>
+                <w:bCs w:val="0"/>
+                <w:color w:val="auto"/>
+                <w:sz w:val="20"/>
+                <w:szCs w:val="20"/>
+                <w:lang w:val="en-US"/>
+              </w:rPr>
+              <w:t>asignatura.c</w:t>
+            </w:r>
+            <w:proofErr w:type="spellEnd"/>
+            <w:r>
+              <w:rPr>
+                <w:rFonts w:ascii="Arial" w:hAnsi="Arial" w:cs="Arial"/>
+                <w:b w:val="0"/>
+                <w:bCs w:val="0"/>
+                <w:color w:val="auto"/>
+                <w:sz w:val="20"/>
+                <w:szCs w:val="20"/>
+                <w:lang w:val="en-US"/>
+              </w:rPr>
+              <w:t>]</w:t>
+            </w:r>
           </w:p>
         </w:tc>
         <w:tc>
@@ -1400,20 +1675,48 @@
                 <w:color w:val="auto"/>
                 <w:sz w:val="20"/>
                 <w:szCs w:val="20"/>
-                <w:lang w:val="es-MX"/>
-              </w:rPr>
-            </w:pPr>
-            <w:r>
-              <w:rPr>
-                <w:rFonts w:ascii="Arial" w:hAnsi="Arial" w:cs="Arial"/>
-                <w:b w:val="0"/>
-                <w:bCs w:val="0"/>
-                <w:color w:val="auto"/>
-                <w:sz w:val="20"/>
-                <w:szCs w:val="20"/>
-                <w:lang w:val="es-MX"/>
-              </w:rPr>
-              <w:t>[asignaturas.resumen.total_reprobados]</w:t>
+                <w:lang w:val="en-US"/>
+              </w:rPr>
+            </w:pPr>
+            <w:r>
+              <w:rPr>
+                <w:rFonts w:ascii="Arial" w:hAnsi="Arial" w:cs="Arial"/>
+                <w:b w:val="0"/>
+                <w:bCs w:val="0"/>
+                <w:color w:val="auto"/>
+                <w:sz w:val="20"/>
+                <w:szCs w:val="20"/>
+                <w:lang w:val="en-US"/>
+              </w:rPr>
+              <w:t>[</w:t>
+            </w:r>
+            <w:proofErr w:type="spellStart"/>
+            <w:proofErr w:type="gramStart"/>
+            <w:r>
+              <w:rPr>
+                <w:rFonts w:ascii="Arial" w:hAnsi="Arial" w:cs="Arial"/>
+                <w:b w:val="0"/>
+                <w:bCs w:val="0"/>
+                <w:color w:val="auto"/>
+                <w:sz w:val="20"/>
+                <w:szCs w:val="20"/>
+                <w:lang w:val="en-US"/>
+              </w:rPr>
+              <w:t>asignatura.d</w:t>
+            </w:r>
+            <w:proofErr w:type="spellEnd"/>
+            <w:proofErr w:type="gramEnd"/>
+            <w:r>
+              <w:rPr>
+                <w:rFonts w:ascii="Arial" w:hAnsi="Arial" w:cs="Arial"/>
+                <w:b w:val="0"/>
+                <w:bCs w:val="0"/>
+                <w:color w:val="auto"/>
+                <w:sz w:val="20"/>
+                <w:szCs w:val="20"/>
+                <w:lang w:val="en-US"/>
+              </w:rPr>
+              <w:t>]</w:t>
             </w:r>
           </w:p>
         </w:tc>
@@ -1438,20 +1741,48 @@
                 <w:color w:val="auto"/>
                 <w:sz w:val="20"/>
                 <w:szCs w:val="20"/>
-                <w:lang w:val="es-MX"/>
-              </w:rPr>
-            </w:pPr>
-            <w:r>
-              <w:rPr>
-                <w:rFonts w:ascii="Arial" w:hAnsi="Arial" w:cs="Arial"/>
-                <w:b w:val="0"/>
-                <w:bCs w:val="0"/>
-                <w:color w:val="auto"/>
-                <w:sz w:val="20"/>
-                <w:szCs w:val="20"/>
-                <w:lang w:val="es-MX"/>
-              </w:rPr>
-              <w:t>[asignaturas.resumen.porcentaje_reprobados] %</w:t>
+                <w:lang w:val="en-US"/>
+              </w:rPr>
+            </w:pPr>
+            <w:r>
+              <w:rPr>
+                <w:rFonts w:ascii="Arial" w:hAnsi="Arial" w:cs="Arial"/>
+                <w:b w:val="0"/>
+                <w:bCs w:val="0"/>
+                <w:color w:val="auto"/>
+                <w:sz w:val="20"/>
+                <w:szCs w:val="20"/>
+                <w:lang w:val="en-US"/>
+              </w:rPr>
+              <w:t>[</w:t>
+            </w:r>
+            <w:proofErr w:type="spellStart"/>
+            <w:proofErr w:type="gramStart"/>
+            <w:r>
+              <w:rPr>
+                <w:rFonts w:ascii="Arial" w:hAnsi="Arial" w:cs="Arial"/>
+                <w:b w:val="0"/>
+                <w:bCs w:val="0"/>
+                <w:color w:val="auto"/>
+                <w:sz w:val="20"/>
+                <w:szCs w:val="20"/>
+                <w:lang w:val="en-US"/>
+              </w:rPr>
+              <w:t>asignatura.e</w:t>
+            </w:r>
+            <w:proofErr w:type="spellEnd"/>
+            <w:proofErr w:type="gramEnd"/>
+            <w:r>
+              <w:rPr>
+                <w:rFonts w:ascii="Arial" w:hAnsi="Arial" w:cs="Arial"/>
+                <w:b w:val="0"/>
+                <w:bCs w:val="0"/>
+                <w:color w:val="auto"/>
+                <w:sz w:val="20"/>
+                <w:szCs w:val="20"/>
+                <w:lang w:val="en-US"/>
+              </w:rPr>
+              <w:t>]</w:t>
             </w:r>
           </w:p>
         </w:tc>
@@ -1476,9 +1807,49 @@
                 <w:color w:val="auto"/>
                 <w:sz w:val="20"/>
                 <w:szCs w:val="20"/>
-                <w:lang w:val="es-MX"/>
-              </w:rPr>
-            </w:pPr>
+                <w:lang w:val="en-US"/>
+              </w:rPr>
+            </w:pPr>
+            <w:r>
+              <w:rPr>
+                <w:rFonts w:ascii="Arial" w:hAnsi="Arial" w:cs="Arial"/>
+                <w:b w:val="0"/>
+                <w:bCs w:val="0"/>
+                <w:color w:val="auto"/>
+                <w:sz w:val="20"/>
+                <w:szCs w:val="20"/>
+                <w:lang w:val="en-US"/>
+              </w:rPr>
+              <w:t>[</w:t>
+            </w:r>
+            <w:proofErr w:type="spellStart"/>
+            <w:proofErr w:type="gramStart"/>
+            <w:r>
+              <w:rPr>
+                <w:rFonts w:ascii="Arial" w:hAnsi="Arial" w:cs="Arial"/>
+                <w:b w:val="0"/>
+                <w:bCs w:val="0"/>
+                <w:color w:val="auto"/>
+                <w:sz w:val="20"/>
+                <w:szCs w:val="20"/>
+                <w:lang w:val="en-US"/>
+              </w:rPr>
+              <w:t>asignatura.f</w:t>
+            </w:r>
+            <w:proofErr w:type="spellEnd"/>
+            <w:proofErr w:type="gramEnd"/>
+            <w:r>
+              <w:rPr>
+                <w:rFonts w:ascii="Arial" w:hAnsi="Arial" w:cs="Arial"/>
+                <w:b w:val="0"/>
+                <w:bCs w:val="0"/>
+                <w:color w:val="auto"/>
+                <w:sz w:val="20"/>
+                <w:szCs w:val="20"/>
+                <w:lang w:val="en-US"/>
+              </w:rPr>
+              <w:t>]</w:t>
+            </w:r>
           </w:p>
         </w:tc>
         <w:tc>
@@ -1502,9 +1873,49 @@
                 <w:color w:val="auto"/>
                 <w:sz w:val="20"/>
                 <w:szCs w:val="20"/>
-                <w:lang w:val="es-MX"/>
-              </w:rPr>
-            </w:pPr>
+                <w:lang w:val="en-US"/>
+              </w:rPr>
+            </w:pPr>
+            <w:r>
+              <w:rPr>
+                <w:rFonts w:ascii="Arial" w:hAnsi="Arial" w:cs="Arial"/>
+                <w:b w:val="0"/>
+                <w:bCs w:val="0"/>
+                <w:color w:val="auto"/>
+                <w:sz w:val="20"/>
+                <w:szCs w:val="20"/>
+                <w:lang w:val="en-US"/>
+              </w:rPr>
+              <w:t>[</w:t>
+            </w:r>
+            <w:proofErr w:type="spellStart"/>
+            <w:proofErr w:type="gramStart"/>
+            <w:r>
+              <w:rPr>
+                <w:rFonts w:ascii="Arial" w:hAnsi="Arial" w:cs="Arial"/>
+                <w:b w:val="0"/>
+                <w:bCs w:val="0"/>
+                <w:color w:val="auto"/>
+                <w:sz w:val="20"/>
+                <w:szCs w:val="20"/>
+                <w:lang w:val="en-US"/>
+              </w:rPr>
+              <w:t>asignatura.g</w:t>
+            </w:r>
+            <w:proofErr w:type="spellEnd"/>
+            <w:proofErr w:type="gramEnd"/>
+            <w:r>
+              <w:rPr>
+                <w:rFonts w:ascii="Arial" w:hAnsi="Arial" w:cs="Arial"/>
+                <w:b w:val="0"/>
+                <w:bCs w:val="0"/>
+                <w:color w:val="auto"/>
+                <w:sz w:val="20"/>
+                <w:szCs w:val="20"/>
+                <w:lang w:val="en-US"/>
+              </w:rPr>
+              <w:t>]</w:t>
+            </w:r>
           </w:p>
         </w:tc>
         <w:tc>
@@ -1529,20 +1940,46 @@
                 <w:color w:val="auto"/>
                 <w:sz w:val="20"/>
                 <w:szCs w:val="20"/>
-                <w:lang w:val="es-MX"/>
-              </w:rPr>
-            </w:pPr>
-            <w:r>
-              <w:rPr>
-                <w:rFonts w:ascii="Arial" w:hAnsi="Arial" w:cs="Arial"/>
-                <w:b w:val="0"/>
-                <w:bCs w:val="0"/>
-                <w:color w:val="auto"/>
-                <w:sz w:val="20"/>
-                <w:szCs w:val="20"/>
-                <w:lang w:val="es-MX"/>
-              </w:rPr>
-              <w:t>[asignaturas.resumen.promedio_aprobados]</w:t>
+                <w:lang w:val="en-US"/>
+              </w:rPr>
+            </w:pPr>
+            <w:r>
+              <w:rPr>
+                <w:rFonts w:ascii="Arial" w:hAnsi="Arial" w:cs="Arial"/>
+                <w:b w:val="0"/>
+                <w:bCs w:val="0"/>
+                <w:color w:val="auto"/>
+                <w:sz w:val="20"/>
+                <w:szCs w:val="20"/>
+                <w:lang w:val="en-US"/>
+              </w:rPr>
+              <w:t>[</w:t>
+            </w:r>
+            <w:proofErr w:type="spellStart"/>
+            <w:r>
+              <w:rPr>
+                <w:rFonts w:ascii="Arial" w:hAnsi="Arial" w:cs="Arial"/>
+                <w:b w:val="0"/>
+                <w:bCs w:val="0"/>
+                <w:color w:val="auto"/>
+                <w:sz w:val="20"/>
+                <w:szCs w:val="20"/>
+                <w:lang w:val="en-US"/>
+              </w:rPr>
+              <w:t>asignatura.h</w:t>
+            </w:r>
+            <w:proofErr w:type="spellEnd"/>
+            <w:r>
+              <w:rPr>
+                <w:rFonts w:ascii="Arial" w:hAnsi="Arial" w:cs="Arial"/>
+                <w:b w:val="0"/>
+                <w:bCs w:val="0"/>
+                <w:color w:val="auto"/>
+                <w:sz w:val="20"/>
+                <w:szCs w:val="20"/>
+                <w:lang w:val="en-US"/>
+              </w:rPr>
+              <w:t>]</w:t>
             </w:r>
           </w:p>
         </w:tc>
@@ -1583,7 +2020,55 @@
                 <w:sz w:val="20"/>
                 <w:szCs w:val="20"/>
               </w:rPr>
-              <w:t>[asignaturas.informacionbasica;block=end]</w:t>
+              <w:t>[</w:t>
+            </w:r>
+            <w:proofErr w:type="spellStart"/>
+            <w:r>
+              <w:rPr>
+                <w:rFonts w:ascii="Arial" w:hAnsi="Arial" w:cs="Arial"/>
+                <w:b w:val="0"/>
+                <w:bCs w:val="0"/>
+                <w:color w:val="auto"/>
+                <w:sz w:val="20"/>
+                <w:szCs w:val="20"/>
+              </w:rPr>
+              <w:t>asignatura;block</w:t>
+            </w:r>
+            <w:proofErr w:type="spellEnd"/>
+            <w:r>
+              <w:rPr>
+                <w:rFonts w:ascii="Arial" w:hAnsi="Arial" w:cs="Arial"/>
+                <w:b w:val="0"/>
+                <w:bCs w:val="0"/>
+                <w:color w:val="auto"/>
+                <w:sz w:val="20"/>
+                <w:szCs w:val="20"/>
+              </w:rPr>
+              <w:t>=</w:t>
+            </w:r>
+            <w:proofErr w:type="spellStart"/>
+            <w:r>
+              <w:rPr>
+                <w:rFonts w:ascii="Arial" w:hAnsi="Arial" w:cs="Arial"/>
+                <w:b w:val="0"/>
+                <w:bCs w:val="0"/>
+                <w:color w:val="auto"/>
+                <w:sz w:val="20"/>
+                <w:szCs w:val="20"/>
+              </w:rPr>
+              <w:t>end</w:t>
+            </w:r>
+            <w:proofErr w:type="spellEnd"/>
+            <w:r>
+              <w:rPr>
+                <w:rFonts w:ascii="Arial" w:hAnsi="Arial" w:cs="Arial"/>
+                <w:b w:val="0"/>
+                <w:bCs w:val="0"/>
+                <w:color w:val="auto"/>
+                <w:sz w:val="20"/>
+                <w:szCs w:val="20"/>
+              </w:rPr>
+              <w:t>]</w:t>
             </w:r>
           </w:p>
         </w:tc>
@@ -2271,7 +2756,6 @@
                 <w:sz w:val="20"/>
                 <w:szCs w:val="20"/>
               </w:rPr>
-              <w:lastRenderedPageBreak/>
               <w:t>PROFESOR</w:t>
             </w:r>
           </w:p>
@@ -2407,8 +2891,36 @@
               <w:rPr>
                 <w:b/>
                 <w:bCs/>
-              </w:rPr>
-              <w:t>[maestro_nombre]</w:t>
+                <w:color w:val="auto"/>
+                <w:sz w:val="20"/>
+                <w:szCs w:val="20"/>
+                <w:u w:val="single"/>
+              </w:rPr>
+              <w:t>[</w:t>
+            </w:r>
+            <w:proofErr w:type="spellStart"/>
+            <w:r>
+              <w:rPr>
+                <w:b/>
+                <w:bCs/>
+                <w:color w:val="auto"/>
+                <w:sz w:val="20"/>
+                <w:szCs w:val="20"/>
+                <w:u w:val="single"/>
+              </w:rPr>
+              <w:t>nombre_completo_maestro</w:t>
+            </w:r>
+            <w:proofErr w:type="spellEnd"/>
+            <w:r>
+              <w:rPr>
+                <w:b/>
+                <w:bCs/>
+                <w:color w:val="auto"/>
+                <w:sz w:val="20"/>
+                <w:szCs w:val="20"/>
+                <w:u w:val="single"/>
+              </w:rPr>
+              <w:t>]</w:t>
             </w:r>
           </w:p>
         </w:tc>

</xml_diff>